<commit_message>
bài 4 chương 1
</commit_message>
<xml_diff>
--- a/BTLT/NhuQuynh_C1_Bai4.docx
+++ b/BTLT/NhuQuynh_C1_Bai4.docx
@@ -643,34 +643,16 @@
           <w:ilvl w:val="0"/>
           <w:numId w:val="3"/>
         </w:numPr>
-        <w:rPr>
-          <w:rFonts w:ascii="Times New Roman" w:hAnsi="Times New Roman" w:cs="Times New Roman"/>
-          <w:sz w:val="36"/>
-          <w:szCs w:val="36"/>
-          <w:lang w:val="vi-VN"/>
-        </w:rPr>
-      </w:pPr>
-      <w:r>
-        <w:rPr>
-          <w:rFonts w:ascii="Times New Roman" w:hAnsi="Times New Roman" w:cs="Times New Roman"/>
-          <w:sz w:val="36"/>
-          <w:szCs w:val="36"/>
-          <w:lang w:val="vi-VN"/>
-        </w:rPr>
-        <w:t>O(n) = (C2)</w:t>
-      </w:r>
-      <w:r>
-        <w:rPr>
-          <w:rFonts w:ascii="Times New Roman" w:hAnsi="Times New Roman" w:cs="Times New Roman"/>
-          <w:sz w:val="36"/>
-          <w:szCs w:val="36"/>
-          <w:vertAlign w:val="superscript"/>
-          <w:lang w:val="vi-VN"/>
-        </w:rPr>
-        <w:t>2</w:t>
-      </w:r>
-    </w:p>
-    <w:p>
+      </w:pPr>
+      <w:r>
+        <w:rPr>
+          <w:rFonts w:ascii="Times New Roman" w:hAnsi="Times New Roman" w:cs="Times New Roman"/>
+          <w:sz w:val="36"/>
+          <w:szCs w:val="36"/>
+          <w:lang w:val="vi-VN"/>
+        </w:rPr>
+        <w:t xml:space="preserve">O(n) </w:t>
+      </w:r>
       <w:bookmarkStart w:id="0" w:name="_GoBack"/>
       <w:bookmarkEnd w:id="0"/>
     </w:p>
@@ -684,6 +666,56 @@
 </w:document>
 </file>
 
+<file path=word/endnotes.xml><?xml version="1.0" encoding="utf-8"?>
+<w:endnotes xmlns:wpc="http://schemas.microsoft.com/office/word/2010/wordprocessingCanvas" xmlns:cx="http://schemas.microsoft.com/office/drawing/2014/chartex" xmlns:cx1="http://schemas.microsoft.com/office/drawing/2015/9/8/chartex" xmlns:cx2="http://schemas.microsoft.com/office/drawing/2015/10/21/chartex" xmlns:cx3="http://schemas.microsoft.com/office/drawing/2016/5/9/chartex" xmlns:cx4="http://schemas.microsoft.com/office/drawing/2016/5/10/chartex" xmlns:cx5="http://schemas.microsoft.com/office/drawing/2016/5/11/chartex" xmlns:cx6="http://schemas.microsoft.com/office/drawing/2016/5/12/chartex" xmlns:cx7="http://schemas.microsoft.com/office/drawing/2016/5/13/chartex" xmlns:cx8="http://schemas.microsoft.com/office/drawing/2016/5/14/chartex" xmlns:mc="http://schemas.openxmlformats.org/markup-compatibility/2006" xmlns:aink="http://schemas.microsoft.com/office/drawing/2016/ink" xmlns:am3d="http://schemas.microsoft.com/office/drawing/2017/model3d" xmlns:o="urn:schemas-microsoft-com:office:office" xmlns:r="http://schemas.openxmlformats.org/officeDocument/2006/relationships" xmlns:m="http://schemas.openxmlformats.org/officeDocument/2006/math" xmlns:v="urn:schemas-microsoft-com:vml" xmlns:wp14="http://schemas.microsoft.com/office/word/2010/wordprocessingDrawing" xmlns:wp="http://schemas.openxmlformats.org/drawingml/2006/wordprocessingDrawing" xmlns:w10="urn:schemas-microsoft-com:office:word" xmlns:w="http://schemas.openxmlformats.org/wordprocessingml/2006/main" xmlns:w14="http://schemas.microsoft.com/office/word/2010/wordml" xmlns:w15="http://schemas.microsoft.com/office/word/2012/wordml" xmlns:w16cid="http://schemas.microsoft.com/office/word/2016/wordml/cid" xmlns:w16se="http://schemas.microsoft.com/office/word/2015/wordml/symex" xmlns:wpg="http://schemas.microsoft.com/office/word/2010/wordprocessingGroup" xmlns:wpi="http://schemas.microsoft.com/office/word/2010/wordprocessingInk" xmlns:wne="http://schemas.microsoft.com/office/word/2006/wordml" xmlns:wps="http://schemas.microsoft.com/office/word/2010/wordprocessingShape" mc:Ignorable="w14 w15 w16se w16cid wp14">
+  <w:endnote w:type="separator" w:id="-1">
+    <w:p>
+      <w:pPr>
+        <w:spacing w:after="0" w:line="240" w:lineRule="auto"/>
+      </w:pPr>
+      <w:r>
+        <w:separator/>
+      </w:r>
+    </w:p>
+  </w:endnote>
+  <w:endnote w:type="continuationSeparator" w:id="0">
+    <w:p>
+      <w:pPr>
+        <w:spacing w:after="0" w:line="240" w:lineRule="auto"/>
+      </w:pPr>
+      <w:r>
+        <w:continuationSeparator/>
+      </w:r>
+    </w:p>
+  </w:endnote>
+</w:endnotes>
+</file>
+
+<file path=word/footnotes.xml><?xml version="1.0" encoding="utf-8"?>
+<w:footnotes xmlns:wpc="http://schemas.microsoft.com/office/word/2010/wordprocessingCanvas" xmlns:cx="http://schemas.microsoft.com/office/drawing/2014/chartex" xmlns:cx1="http://schemas.microsoft.com/office/drawing/2015/9/8/chartex" xmlns:cx2="http://schemas.microsoft.com/office/drawing/2015/10/21/chartex" xmlns:cx3="http://schemas.microsoft.com/office/drawing/2016/5/9/chartex" xmlns:cx4="http://schemas.microsoft.com/office/drawing/2016/5/10/chartex" xmlns:cx5="http://schemas.microsoft.com/office/drawing/2016/5/11/chartex" xmlns:cx6="http://schemas.microsoft.com/office/drawing/2016/5/12/chartex" xmlns:cx7="http://schemas.microsoft.com/office/drawing/2016/5/13/chartex" xmlns:cx8="http://schemas.microsoft.com/office/drawing/2016/5/14/chartex" xmlns:mc="http://schemas.openxmlformats.org/markup-compatibility/2006" xmlns:aink="http://schemas.microsoft.com/office/drawing/2016/ink" xmlns:am3d="http://schemas.microsoft.com/office/drawing/2017/model3d" xmlns:o="urn:schemas-microsoft-com:office:office" xmlns:r="http://schemas.openxmlformats.org/officeDocument/2006/relationships" xmlns:m="http://schemas.openxmlformats.org/officeDocument/2006/math" xmlns:v="urn:schemas-microsoft-com:vml" xmlns:wp14="http://schemas.microsoft.com/office/word/2010/wordprocessingDrawing" xmlns:wp="http://schemas.openxmlformats.org/drawingml/2006/wordprocessingDrawing" xmlns:w10="urn:schemas-microsoft-com:office:word" xmlns:w="http://schemas.openxmlformats.org/wordprocessingml/2006/main" xmlns:w14="http://schemas.microsoft.com/office/word/2010/wordml" xmlns:w15="http://schemas.microsoft.com/office/word/2012/wordml" xmlns:w16cid="http://schemas.microsoft.com/office/word/2016/wordml/cid" xmlns:w16se="http://schemas.microsoft.com/office/word/2015/wordml/symex" xmlns:wpg="http://schemas.microsoft.com/office/word/2010/wordprocessingGroup" xmlns:wpi="http://schemas.microsoft.com/office/word/2010/wordprocessingInk" xmlns:wne="http://schemas.microsoft.com/office/word/2006/wordml" xmlns:wps="http://schemas.microsoft.com/office/word/2010/wordprocessingShape" mc:Ignorable="w14 w15 w16se w16cid wp14">
+  <w:footnote w:type="separator" w:id="-1">
+    <w:p>
+      <w:pPr>
+        <w:spacing w:after="0" w:line="240" w:lineRule="auto"/>
+      </w:pPr>
+      <w:r>
+        <w:separator/>
+      </w:r>
+    </w:p>
+  </w:footnote>
+  <w:footnote w:type="continuationSeparator" w:id="0">
+    <w:p>
+      <w:pPr>
+        <w:spacing w:after="0" w:line="240" w:lineRule="auto"/>
+      </w:pPr>
+      <w:r>
+        <w:continuationSeparator/>
+      </w:r>
+    </w:p>
+  </w:footnote>
+</w:footnotes>
+</file>
+
 <file path=word/numbering.xml><?xml version="1.0" encoding="utf-8"?>
 <w:numbering xmlns:wpc="http://schemas.microsoft.com/office/word/2010/wordprocessingCanvas" xmlns:cx="http://schemas.microsoft.com/office/drawing/2014/chartex" xmlns:cx1="http://schemas.microsoft.com/office/drawing/2015/9/8/chartex" xmlns:cx2="http://schemas.microsoft.com/office/drawing/2015/10/21/chartex" xmlns:cx3="http://schemas.microsoft.com/office/drawing/2016/5/9/chartex" xmlns:cx4="http://schemas.microsoft.com/office/drawing/2016/5/10/chartex" xmlns:cx5="http://schemas.microsoft.com/office/drawing/2016/5/11/chartex" xmlns:cx6="http://schemas.microsoft.com/office/drawing/2016/5/12/chartex" xmlns:cx7="http://schemas.microsoft.com/office/drawing/2016/5/13/chartex" xmlns:cx8="http://schemas.microsoft.com/office/drawing/2016/5/14/chartex" xmlns:mc="http://schemas.openxmlformats.org/markup-compatibility/2006" xmlns:aink="http://schemas.microsoft.com/office/drawing/2016/ink" xmlns:am3d="http://schemas.microsoft.com/office/drawing/2017/model3d" xmlns:o="urn:schemas-microsoft-com:office:office" xmlns:r="http://schemas.openxmlformats.org/officeDocument/2006/relationships" xmlns:m="http://schemas.openxmlformats.org/officeDocument/2006/math" xmlns:v="urn:schemas-microsoft-com:vml" xmlns:wp14="http://schemas.microsoft.com/office/word/2010/wordprocessingDrawing" xmlns:wp="http://schemas.openxmlformats.org/drawingml/2006/wordprocessingDrawing" xmlns:w10="urn:schemas-microsoft-com:office:word" xmlns:w="http://schemas.openxmlformats.org/wordprocessingml/2006/main" xmlns:w14="http://schemas.microsoft.com/office/word/2010/wordml" xmlns:w15="http://schemas.microsoft.com/office/word/2012/wordml" xmlns:w16cid="http://schemas.microsoft.com/office/word/2016/wordml/cid" xmlns:w16se="http://schemas.microsoft.com/office/word/2015/wordml/symex" xmlns:wpg="http://schemas.microsoft.com/office/word/2010/wordprocessingGroup" xmlns:wpi="http://schemas.microsoft.com/office/word/2010/wordprocessingInk" xmlns:wne="http://schemas.microsoft.com/office/word/2006/wordml" xmlns:wps="http://schemas.microsoft.com/office/word/2010/wordprocessingShape" mc:Ignorable="w14 w15 w16se w16cid wp14">
   <w:abstractNum w:abstractNumId="0" w15:restartNumberingAfterBreak="0">
@@ -915,17 +947,17 @@
   <w:abstractNum w:abstractNumId="2" w15:restartNumberingAfterBreak="0">
     <w:nsid w:val="62081CA7"/>
     <w:multiLevelType w:val="hybridMultilevel"/>
-    <w:tmpl w:val="B4F81EC8"/>
-    <w:lvl w:ilvl="0" w:tplc="04090001">
-      <w:start w:val="1"/>
-      <w:numFmt w:val="bullet"/>
-      <w:lvlText w:val=""/>
+    <w:tmpl w:val="E8CC778A"/>
+    <w:lvl w:ilvl="0" w:tplc="0409000B">
+      <w:start w:val="1"/>
+      <w:numFmt w:val="bullet"/>
+      <w:lvlText w:val=""/>
       <w:lvlJc w:val="left"/>
       <w:pPr>
         <w:ind w:left="2160" w:hanging="360"/>
       </w:pPr>
       <w:rPr>
-        <w:rFonts w:ascii="Symbol" w:hAnsi="Symbol" w:hint="default"/>
+        <w:rFonts w:ascii="Wingdings" w:hAnsi="Wingdings" w:hint="default"/>
       </w:rPr>
     </w:lvl>
     <w:lvl w:ilvl="1" w:tplc="04090003" w:tentative="1">
@@ -1474,6 +1506,50 @@
       <w:contextualSpacing/>
     </w:pPr>
   </w:style>
+  <w:style w:type="paragraph" w:styleId="Header">
+    <w:name w:val="header"/>
+    <w:basedOn w:val="Normal"/>
+    <w:link w:val="HeaderChar"/>
+    <w:uiPriority w:val="99"/>
+    <w:unhideWhenUsed/>
+    <w:rsid w:val="004F10EC"/>
+    <w:pPr>
+      <w:tabs>
+        <w:tab w:val="center" w:pos="4680"/>
+        <w:tab w:val="right" w:pos="9360"/>
+      </w:tabs>
+      <w:spacing w:after="0" w:line="240" w:lineRule="auto"/>
+    </w:pPr>
+  </w:style>
+  <w:style w:type="character" w:customStyle="1" w:styleId="HeaderChar">
+    <w:name w:val="Header Char"/>
+    <w:basedOn w:val="DefaultParagraphFont"/>
+    <w:link w:val="Header"/>
+    <w:uiPriority w:val="99"/>
+    <w:rsid w:val="004F10EC"/>
+  </w:style>
+  <w:style w:type="paragraph" w:styleId="Footer">
+    <w:name w:val="footer"/>
+    <w:basedOn w:val="Normal"/>
+    <w:link w:val="FooterChar"/>
+    <w:uiPriority w:val="99"/>
+    <w:unhideWhenUsed/>
+    <w:rsid w:val="004F10EC"/>
+    <w:pPr>
+      <w:tabs>
+        <w:tab w:val="center" w:pos="4680"/>
+        <w:tab w:val="right" w:pos="9360"/>
+      </w:tabs>
+      <w:spacing w:after="0" w:line="240" w:lineRule="auto"/>
+    </w:pPr>
+  </w:style>
+  <w:style w:type="character" w:customStyle="1" w:styleId="FooterChar">
+    <w:name w:val="Footer Char"/>
+    <w:basedOn w:val="DefaultParagraphFont"/>
+    <w:link w:val="Footer"/>
+    <w:uiPriority w:val="99"/>
+    <w:rsid w:val="004F10EC"/>
+  </w:style>
 </w:styles>
 </file>
 

</xml_diff>